<commit_message>
2023 version of yout starter flock program
</commit_message>
<xml_diff>
--- a/assets/docx/apsa_starter_flock_program.docx
+++ b/assets/docx/apsa_starter_flock_program.docx
@@ -1,6 +1,6 @@
 
 <file path=word/document.xml><?xml version="1.0" encoding="utf-8"?>
-<w:document xmlns:wpc="http://schemas.microsoft.com/office/word/2010/wordprocessingCanvas" xmlns:cx="http://schemas.microsoft.com/office/drawing/2014/chartex" xmlns:cx1="http://schemas.microsoft.com/office/drawing/2015/9/8/chartex" xmlns:cx2="http://schemas.microsoft.com/office/drawing/2015/10/21/chartex" xmlns:cx3="http://schemas.microsoft.com/office/drawing/2016/5/9/chartex" xmlns:cx4="http://schemas.microsoft.com/office/drawing/2016/5/10/chartex" xmlns:cx5="http://schemas.microsoft.com/office/drawing/2016/5/11/chartex" xmlns:cx6="http://schemas.microsoft.com/office/drawing/2016/5/12/chartex" xmlns:cx7="http://schemas.microsoft.com/office/drawing/2016/5/13/chartex" xmlns:cx8="http://schemas.microsoft.com/office/drawing/2016/5/14/chartex" xmlns:mc="http://schemas.openxmlformats.org/markup-compatibility/2006" xmlns:aink="http://schemas.microsoft.com/office/drawing/2016/ink" xmlns:am3d="http://schemas.microsoft.com/office/drawing/2017/model3d" xmlns:o="urn:schemas-microsoft-com:office:office" xmlns:r="http://schemas.openxmlformats.org/officeDocument/2006/relationships" xmlns:m="http://schemas.openxmlformats.org/officeDocument/2006/math" xmlns:v="urn:schemas-microsoft-com:vml" xmlns:wp14="http://schemas.microsoft.com/office/word/2010/wordprocessingDrawing" xmlns:wp="http://schemas.openxmlformats.org/drawingml/2006/wordprocessingDrawing" xmlns:w10="urn:schemas-microsoft-com:office:word" xmlns:w="http://schemas.openxmlformats.org/wordprocessingml/2006/main" xmlns:w14="http://schemas.microsoft.com/office/word/2010/wordml" xmlns:w15="http://schemas.microsoft.com/office/word/2012/wordml" xmlns:w16cex="http://schemas.microsoft.com/office/word/2018/wordml/cex" xmlns:w16cid="http://schemas.microsoft.com/office/word/2016/wordml/cid" xmlns:w16="http://schemas.microsoft.com/office/word/2018/wordml" xmlns:w16se="http://schemas.microsoft.com/office/word/2015/wordml/symex" xmlns:wpg="http://schemas.microsoft.com/office/word/2010/wordprocessingGroup" xmlns:wpi="http://schemas.microsoft.com/office/word/2010/wordprocessingInk" xmlns:wne="http://schemas.microsoft.com/office/word/2006/wordml" xmlns:wps="http://schemas.microsoft.com/office/word/2010/wordprocessingShape" mc:Ignorable="w14 w15 w16se w16cid w16 w16cex wp14">
+<w:document xmlns:wpc="http://schemas.microsoft.com/office/word/2010/wordprocessingCanvas" xmlns:cx="http://schemas.microsoft.com/office/drawing/2014/chartex" xmlns:cx1="http://schemas.microsoft.com/office/drawing/2015/9/8/chartex" xmlns:cx2="http://schemas.microsoft.com/office/drawing/2015/10/21/chartex" xmlns:cx3="http://schemas.microsoft.com/office/drawing/2016/5/9/chartex" xmlns:cx4="http://schemas.microsoft.com/office/drawing/2016/5/10/chartex" xmlns:cx5="http://schemas.microsoft.com/office/drawing/2016/5/11/chartex" xmlns:cx6="http://schemas.microsoft.com/office/drawing/2016/5/12/chartex" xmlns:cx7="http://schemas.microsoft.com/office/drawing/2016/5/13/chartex" xmlns:cx8="http://schemas.microsoft.com/office/drawing/2016/5/14/chartex" xmlns:mc="http://schemas.openxmlformats.org/markup-compatibility/2006" xmlns:aink="http://schemas.microsoft.com/office/drawing/2016/ink" xmlns:am3d="http://schemas.microsoft.com/office/drawing/2017/model3d" xmlns:o="urn:schemas-microsoft-com:office:office" xmlns:oel="http://schemas.microsoft.com/office/2019/extlst" xmlns:r="http://schemas.openxmlformats.org/officeDocument/2006/relationships" xmlns:m="http://schemas.openxmlformats.org/officeDocument/2006/math" xmlns:v="urn:schemas-microsoft-com:vml" xmlns:wp14="http://schemas.microsoft.com/office/word/2010/wordprocessingDrawing" xmlns:wp="http://schemas.openxmlformats.org/drawingml/2006/wordprocessingDrawing" xmlns:w10="urn:schemas-microsoft-com:office:word" xmlns:w="http://schemas.openxmlformats.org/wordprocessingml/2006/main" xmlns:w14="http://schemas.microsoft.com/office/word/2010/wordml" xmlns:w15="http://schemas.microsoft.com/office/word/2012/wordml" xmlns:w16cex="http://schemas.microsoft.com/office/word/2018/wordml/cex" xmlns:w16cid="http://schemas.microsoft.com/office/word/2016/wordml/cid" xmlns:w16="http://schemas.microsoft.com/office/word/2018/wordml" xmlns:w16sdtdh="http://schemas.microsoft.com/office/word/2020/wordml/sdtdatahash" xmlns:w16se="http://schemas.microsoft.com/office/word/2015/wordml/symex" xmlns:wpg="http://schemas.microsoft.com/office/word/2010/wordprocessingGroup" xmlns:wpi="http://schemas.microsoft.com/office/word/2010/wordprocessingInk" xmlns:wne="http://schemas.microsoft.com/office/word/2006/wordml" xmlns:wps="http://schemas.microsoft.com/office/word/2010/wordprocessingShape" mc:Ignorable="w14 w15 w16se w16cid w16 w16cex w16sdtdh wp14">
   <w:body>
     <w:p>
       <w:pPr>
@@ -76,7 +76,7 @@
           <w:b/>
           <w:bCs/>
         </w:rPr>
-        <w:t>2022</w:t>
+        <w:t>2023</w:t>
       </w:r>
     </w:p>
     <w:p>
@@ -137,79 +137,69 @@
         <w:pStyle w:val="Standard"/>
       </w:pPr>
       <w:r>
-        <w:t>Any American Citizen ages 16-21</w:t>
-      </w:r>
+        <w:t xml:space="preserve">Any American Citizen ages 13-18 whose family does not raise </w:t>
+      </w:r>
+      <w:proofErr w:type="spellStart"/>
+      <w:r>
+        <w:t>Polypay</w:t>
+      </w:r>
+      <w:proofErr w:type="spellEnd"/>
+      <w:r>
+        <w:t xml:space="preserve"> Sheep.</w:t>
+      </w:r>
+    </w:p>
+    <w:p>
+      <w:pPr>
+        <w:pStyle w:val="Standard"/>
+      </w:pPr>
+    </w:p>
+    <w:p>
+      <w:pPr>
+        <w:pStyle w:val="Standard"/>
+        <w:rPr>
+          <w:b/>
+          <w:bCs/>
+        </w:rPr>
+      </w:pPr>
+      <w:r>
+        <w:rPr>
+          <w:b/>
+          <w:bCs/>
+        </w:rPr>
+        <w:t>The starter flock Grant will consist of:</w:t>
+      </w:r>
+    </w:p>
+    <w:p>
+      <w:pPr>
+        <w:pStyle w:val="Standard"/>
+      </w:pPr>
+      <w:r>
+        <w:t xml:space="preserve">A </w:t>
+      </w:r>
+      <w:proofErr w:type="spellStart"/>
+      <w:r>
+        <w:t>one time</w:t>
+      </w:r>
+      <w:proofErr w:type="spellEnd"/>
+      <w:r>
+        <w:t xml:space="preserve"> $2000 grant from APSA to be used for the purchase of registered </w:t>
+      </w:r>
+      <w:proofErr w:type="spellStart"/>
+      <w:r>
+        <w:t>Polypay</w:t>
+      </w:r>
+      <w:proofErr w:type="spellEnd"/>
+      <w:r>
+        <w:t xml:space="preserve"> ewes or ewe lambs from a current APSA member of their choice.  A purchase agreement between the APSA member and the grant recipient must be submitted to the APSA board of directors for approval by June 1, 2023.  Funds will be distributed to the owner of the flock that is chosen upon transfer of registration.</w:t>
+      </w:r>
+    </w:p>
+    <w:p>
+      <w:pPr>
+        <w:pStyle w:val="Standard"/>
+      </w:pPr>
       <w:r>
         <w:t xml:space="preserve"> </w:t>
       </w:r>
-      <w:r>
-        <w:t xml:space="preserve">whose family does not raise </w:t>
-      </w:r>
-      <w:proofErr w:type="spellStart"/>
-      <w:r>
-        <w:t>Polypay</w:t>
-      </w:r>
-      <w:proofErr w:type="spellEnd"/>
-      <w:r>
-        <w:t xml:space="preserve"> Sheep.</w:t>
-      </w:r>
-    </w:p>
-    <w:p>
-      <w:pPr>
-        <w:pStyle w:val="Standard"/>
-      </w:pPr>
-    </w:p>
-    <w:p>
-      <w:pPr>
-        <w:pStyle w:val="Standard"/>
-        <w:rPr>
-          <w:b/>
-          <w:bCs/>
-        </w:rPr>
-      </w:pPr>
-      <w:r>
-        <w:rPr>
-          <w:b/>
-          <w:bCs/>
-        </w:rPr>
-        <w:t>The starter flock Grant will consist of:</w:t>
-      </w:r>
-    </w:p>
-    <w:p>
-      <w:pPr>
-        <w:pStyle w:val="Standard"/>
-      </w:pPr>
-      <w:r>
-        <w:t xml:space="preserve">A </w:t>
-      </w:r>
-      <w:r>
-        <w:t>one-time</w:t>
-      </w:r>
-      <w:r>
-        <w:t xml:space="preserve"> $1000 grant from APSA to be used for the purchase of 3-4 registered </w:t>
-      </w:r>
-      <w:proofErr w:type="spellStart"/>
-      <w:r>
-        <w:t>Polypay</w:t>
-      </w:r>
-      <w:proofErr w:type="spellEnd"/>
-      <w:r>
-        <w:t xml:space="preserve"> ewes or ewe lambs from a current APSA member of their choice.  A purchase agreement between the APSA member and the grant recipient must be submitted to the APSA board of directors for approval by </w:t>
-      </w:r>
-      <w:r>
-        <w:t>April</w:t>
-      </w:r>
-      <w:r>
-        <w:t xml:space="preserve"> 1, 2022.  Funds will be distributed to the owner of the flock that is chosen upon transfer of registration.</w:t>
-      </w:r>
-    </w:p>
-    <w:p>
-      <w:pPr>
-        <w:pStyle w:val="Standard"/>
-      </w:pPr>
-      <w:r>
-        <w:t xml:space="preserve"> </w:t>
-      </w:r>
     </w:p>
     <w:p>
       <w:pPr>
@@ -261,7 +251,21 @@
         <w:pStyle w:val="Standard"/>
       </w:pPr>
       <w:r>
-        <w:t>1.  A completed application with supporting materials must be submitted to the APSA by April 1, 2022.</w:t>
+        <w:t xml:space="preserve">1.  A completed application with supporting materials must be submitted to the APSA by April </w:t>
+      </w:r>
+      <w:proofErr w:type="gramStart"/>
+      <w:r>
+        <w:t xml:space="preserve">1,   </w:t>
+      </w:r>
+      <w:proofErr w:type="gramEnd"/>
+      <w:r>
+        <w:t xml:space="preserve">     2023.  </w:t>
+      </w:r>
+      <w:r>
+        <w:rPr>
+          <w:color w:val="800000"/>
+        </w:rPr>
+        <w:t>Need address or email to submit</w:t>
       </w:r>
     </w:p>
     <w:p>
@@ -300,7 +304,23 @@
           <w:b/>
           <w:bCs/>
         </w:rPr>
-        <w:t xml:space="preserve">Video / Pictures: </w:t>
+        <w:t xml:space="preserve">Video / </w:t>
+      </w:r>
+      <w:proofErr w:type="gramStart"/>
+      <w:r>
+        <w:rPr>
+          <w:b/>
+          <w:bCs/>
+        </w:rPr>
+        <w:t>Pictures :</w:t>
+      </w:r>
+      <w:proofErr w:type="gramEnd"/>
+      <w:r>
+        <w:rPr>
+          <w:b/>
+          <w:bCs/>
+        </w:rPr>
+        <w:t xml:space="preserve"> </w:t>
       </w:r>
       <w:r>
         <w:t xml:space="preserve"> The applicant must show video or pictures that show basic facilities and </w:t>
@@ -323,7 +343,23 @@
           <w:b/>
           <w:bCs/>
         </w:rPr>
-        <w:t xml:space="preserve">Signed Letters: </w:t>
+        <w:t xml:space="preserve">Signed </w:t>
+      </w:r>
+      <w:proofErr w:type="gramStart"/>
+      <w:r>
+        <w:rPr>
+          <w:b/>
+          <w:bCs/>
+        </w:rPr>
+        <w:t>Letters :</w:t>
+      </w:r>
+      <w:proofErr w:type="gramEnd"/>
+      <w:r>
+        <w:rPr>
+          <w:b/>
+          <w:bCs/>
+        </w:rPr>
+        <w:t xml:space="preserve"> </w:t>
       </w:r>
       <w:r>
         <w:t>The applicant will need to provide two signed letters:</w:t>
@@ -340,9 +376,11 @@
       <w:r>
         <w:t xml:space="preserve">A letter from the </w:t>
       </w:r>
-      <w:r>
-        <w:t>applicant’s</w:t>
-      </w:r>
+      <w:proofErr w:type="gramStart"/>
+      <w:r>
+        <w:t>applicants</w:t>
+      </w:r>
+      <w:proofErr w:type="gramEnd"/>
       <w:r>
         <w:t xml:space="preserve"> parents stating their approval of the application and their responsibilities.</w:t>
       </w:r>
@@ -397,7 +435,7 @@
         </w:numPr>
       </w:pPr>
       <w:r>
-        <w:t>The winning applicant will be notified in writing by July 1, 2022.  And will be awarded the starter flock at the annual APSA meeting in Spencer, Iowa.</w:t>
+        <w:t>The winning applicant will be notified in writing by July 1, 2023.  And will be awarded the starter flock at the annual APSA meeting in Spencer, Iowa.</w:t>
       </w:r>
     </w:p>
     <w:p>
@@ -431,11 +469,9 @@
       <w:r>
         <w:t xml:space="preserve">The winner will also be awarded a $250.00 credit from the APSA to be used at one of the </w:t>
       </w:r>
-      <w:proofErr w:type="spellStart"/>
-      <w:r>
-        <w:t>up coming</w:t>
-      </w:r>
-      <w:proofErr w:type="spellEnd"/>
+      <w:r>
+        <w:t>upcoming</w:t>
+      </w:r>
       <w:r>
         <w:t xml:space="preserve"> </w:t>
       </w:r>
@@ -487,10 +523,10 @@
       </w:r>
       <w:proofErr w:type="gramEnd"/>
       <w:r>
-        <w:t>.  The mentor will provide advice and support to the recipient and will be required to check on the animals</w:t>
-      </w:r>
-      <w:r>
-        <w:t>’</w:t>
+        <w:t xml:space="preserve">.  The mentor will provide advice and support to the recipient and will be required to check on the </w:t>
+      </w:r>
+      <w:r>
+        <w:t>animals’</w:t>
       </w:r>
       <w:r>
         <w:t xml:space="preserve"> welfare.</w:t>
@@ -549,7 +585,6 @@
           <w:b/>
           <w:bCs/>
         </w:rPr>
-        <w:lastRenderedPageBreak/>
         <w:t xml:space="preserve">American </w:t>
       </w:r>
       <w:proofErr w:type="spellStart"/>
@@ -583,7 +618,7 @@
           <w:b/>
           <w:bCs/>
         </w:rPr>
-        <w:t>2022 Starter Flock Grant</w:t>
+        <w:t>2023 Starter Flock Grant</w:t>
       </w:r>
     </w:p>
     <w:p>
@@ -747,7 +782,7 @@
         <w:pStyle w:val="Standard"/>
       </w:pPr>
       <w:r>
-        <w:t>If awarded the flock you must attend the 2022 APSA Annual Meeting at Spencer, Iowa can you be there?</w:t>
+        <w:t>If awarded the flock you must attend the 2023 APSA Annual Meeting at Spencer, Iowa can you be there?</w:t>
       </w:r>
     </w:p>
     <w:p>
@@ -837,8 +872,13 @@
         <w:pStyle w:val="Standard"/>
       </w:pPr>
       <w:r>
-        <w:t>Mail or email completed application to:</w:t>
-      </w:r>
+        <w:t xml:space="preserve">Mail or email completed application </w:t>
+      </w:r>
+      <w:proofErr w:type="gramStart"/>
+      <w:r>
+        <w:t>to :</w:t>
+      </w:r>
+      <w:proofErr w:type="gramEnd"/>
     </w:p>
     <w:p>
       <w:pPr>
@@ -862,8 +902,13 @@
         <w:pStyle w:val="Standard"/>
         <w:jc w:val="center"/>
       </w:pPr>
-      <w:r>
-        <w:t xml:space="preserve">ATTN: Jeremy </w:t>
+      <w:proofErr w:type="gramStart"/>
+      <w:r>
+        <w:t>ATTN :</w:t>
+      </w:r>
+      <w:proofErr w:type="gramEnd"/>
+      <w:r>
+        <w:t xml:space="preserve"> Jeremy </w:t>
       </w:r>
       <w:proofErr w:type="spellStart"/>
       <w:r>
@@ -888,11 +933,13 @@
       <w:r>
         <w:t xml:space="preserve"> </w:t>
       </w:r>
-      <w:r>
-        <w:t>S</w:t>
-      </w:r>
-      <w:r>
-        <w:t xml:space="preserve">t  </w:t>
+      <w:proofErr w:type="spellStart"/>
+      <w:r>
+        <w:t>st</w:t>
+      </w:r>
+      <w:proofErr w:type="spellEnd"/>
+      <w:r>
+        <w:t xml:space="preserve">  </w:t>
       </w:r>
     </w:p>
     <w:p>
@@ -930,7 +977,15 @@
         <w:pStyle w:val="Standard"/>
       </w:pPr>
       <w:r>
-        <w:t>By signing below, we affirm that we have read all requirements and procedures and agree to abide by them if chosen to be the recipient of the APSA Starter Flock grant:</w:t>
+        <w:t xml:space="preserve">By signing </w:t>
+      </w:r>
+      <w:proofErr w:type="gramStart"/>
+      <w:r>
+        <w:t>below,  we</w:t>
+      </w:r>
+      <w:proofErr w:type="gramEnd"/>
+      <w:r>
+        <w:t xml:space="preserve"> affirm that we have read all requirements and procedures and agree to abide by them if chosen to be the recipient of the APSA Starter Flock grant:</w:t>
       </w:r>
     </w:p>
     <w:p>
@@ -1367,7 +1422,7 @@
 </file>
 
 <file path=word/endnotes.xml><?xml version="1.0" encoding="utf-8"?>
-<w:endnotes xmlns:wpc="http://schemas.microsoft.com/office/word/2010/wordprocessingCanvas" xmlns:cx="http://schemas.microsoft.com/office/drawing/2014/chartex" xmlns:cx1="http://schemas.microsoft.com/office/drawing/2015/9/8/chartex" xmlns:cx2="http://schemas.microsoft.com/office/drawing/2015/10/21/chartex" xmlns:cx3="http://schemas.microsoft.com/office/drawing/2016/5/9/chartex" xmlns:cx4="http://schemas.microsoft.com/office/drawing/2016/5/10/chartex" xmlns:cx5="http://schemas.microsoft.com/office/drawing/2016/5/11/chartex" xmlns:cx6="http://schemas.microsoft.com/office/drawing/2016/5/12/chartex" xmlns:cx7="http://schemas.microsoft.com/office/drawing/2016/5/13/chartex" xmlns:cx8="http://schemas.microsoft.com/office/drawing/2016/5/14/chartex" xmlns:mc="http://schemas.openxmlformats.org/markup-compatibility/2006" xmlns:aink="http://schemas.microsoft.com/office/drawing/2016/ink" xmlns:am3d="http://schemas.microsoft.com/office/drawing/2017/model3d" xmlns:o="urn:schemas-microsoft-com:office:office" xmlns:r="http://schemas.openxmlformats.org/officeDocument/2006/relationships" xmlns:m="http://schemas.openxmlformats.org/officeDocument/2006/math" xmlns:v="urn:schemas-microsoft-com:vml" xmlns:wp14="http://schemas.microsoft.com/office/word/2010/wordprocessingDrawing" xmlns:wp="http://schemas.openxmlformats.org/drawingml/2006/wordprocessingDrawing" xmlns:w10="urn:schemas-microsoft-com:office:word" xmlns:w="http://schemas.openxmlformats.org/wordprocessingml/2006/main" xmlns:w14="http://schemas.microsoft.com/office/word/2010/wordml" xmlns:w15="http://schemas.microsoft.com/office/word/2012/wordml" xmlns:w16cex="http://schemas.microsoft.com/office/word/2018/wordml/cex" xmlns:w16cid="http://schemas.microsoft.com/office/word/2016/wordml/cid" xmlns:w16="http://schemas.microsoft.com/office/word/2018/wordml" xmlns:w16se="http://schemas.microsoft.com/office/word/2015/wordml/symex" xmlns:wpg="http://schemas.microsoft.com/office/word/2010/wordprocessingGroup" xmlns:wpi="http://schemas.microsoft.com/office/word/2010/wordprocessingInk" xmlns:wne="http://schemas.microsoft.com/office/word/2006/wordml" xmlns:wps="http://schemas.microsoft.com/office/word/2010/wordprocessingShape" mc:Ignorable="w14 w15 w16se w16cid w16 w16cex wp14">
+<w:endnotes xmlns:wpc="http://schemas.microsoft.com/office/word/2010/wordprocessingCanvas" xmlns:cx="http://schemas.microsoft.com/office/drawing/2014/chartex" xmlns:cx1="http://schemas.microsoft.com/office/drawing/2015/9/8/chartex" xmlns:cx2="http://schemas.microsoft.com/office/drawing/2015/10/21/chartex" xmlns:cx3="http://schemas.microsoft.com/office/drawing/2016/5/9/chartex" xmlns:cx4="http://schemas.microsoft.com/office/drawing/2016/5/10/chartex" xmlns:cx5="http://schemas.microsoft.com/office/drawing/2016/5/11/chartex" xmlns:cx6="http://schemas.microsoft.com/office/drawing/2016/5/12/chartex" xmlns:cx7="http://schemas.microsoft.com/office/drawing/2016/5/13/chartex" xmlns:cx8="http://schemas.microsoft.com/office/drawing/2016/5/14/chartex" xmlns:mc="http://schemas.openxmlformats.org/markup-compatibility/2006" xmlns:aink="http://schemas.microsoft.com/office/drawing/2016/ink" xmlns:am3d="http://schemas.microsoft.com/office/drawing/2017/model3d" xmlns:o="urn:schemas-microsoft-com:office:office" xmlns:oel="http://schemas.microsoft.com/office/2019/extlst" xmlns:r="http://schemas.openxmlformats.org/officeDocument/2006/relationships" xmlns:m="http://schemas.openxmlformats.org/officeDocument/2006/math" xmlns:v="urn:schemas-microsoft-com:vml" xmlns:wp14="http://schemas.microsoft.com/office/word/2010/wordprocessingDrawing" xmlns:wp="http://schemas.openxmlformats.org/drawingml/2006/wordprocessingDrawing" xmlns:w10="urn:schemas-microsoft-com:office:word" xmlns:w="http://schemas.openxmlformats.org/wordprocessingml/2006/main" xmlns:w14="http://schemas.microsoft.com/office/word/2010/wordml" xmlns:w15="http://schemas.microsoft.com/office/word/2012/wordml" xmlns:w16cex="http://schemas.microsoft.com/office/word/2018/wordml/cex" xmlns:w16cid="http://schemas.microsoft.com/office/word/2016/wordml/cid" xmlns:w16="http://schemas.microsoft.com/office/word/2018/wordml" xmlns:w16sdtdh="http://schemas.microsoft.com/office/word/2020/wordml/sdtdatahash" xmlns:w16se="http://schemas.microsoft.com/office/word/2015/wordml/symex" xmlns:wpg="http://schemas.microsoft.com/office/word/2010/wordprocessingGroup" xmlns:wpi="http://schemas.microsoft.com/office/word/2010/wordprocessingInk" xmlns:wne="http://schemas.microsoft.com/office/word/2006/wordml" xmlns:wps="http://schemas.microsoft.com/office/word/2010/wordprocessingShape" mc:Ignorable="w14 w15 w16se w16cid w16 w16cex w16sdtdh wp14">
   <w:endnote w:type="separator" w:id="-1">
     <w:p>
       <w:r>
@@ -1386,7 +1441,7 @@
 </file>
 
 <file path=word/footnotes.xml><?xml version="1.0" encoding="utf-8"?>
-<w:footnotes xmlns:wpc="http://schemas.microsoft.com/office/word/2010/wordprocessingCanvas" xmlns:cx="http://schemas.microsoft.com/office/drawing/2014/chartex" xmlns:cx1="http://schemas.microsoft.com/office/drawing/2015/9/8/chartex" xmlns:cx2="http://schemas.microsoft.com/office/drawing/2015/10/21/chartex" xmlns:cx3="http://schemas.microsoft.com/office/drawing/2016/5/9/chartex" xmlns:cx4="http://schemas.microsoft.com/office/drawing/2016/5/10/chartex" xmlns:cx5="http://schemas.microsoft.com/office/drawing/2016/5/11/chartex" xmlns:cx6="http://schemas.microsoft.com/office/drawing/2016/5/12/chartex" xmlns:cx7="http://schemas.microsoft.com/office/drawing/2016/5/13/chartex" xmlns:cx8="http://schemas.microsoft.com/office/drawing/2016/5/14/chartex" xmlns:mc="http://schemas.openxmlformats.org/markup-compatibility/2006" xmlns:aink="http://schemas.microsoft.com/office/drawing/2016/ink" xmlns:am3d="http://schemas.microsoft.com/office/drawing/2017/model3d" xmlns:o="urn:schemas-microsoft-com:office:office" xmlns:r="http://schemas.openxmlformats.org/officeDocument/2006/relationships" xmlns:m="http://schemas.openxmlformats.org/officeDocument/2006/math" xmlns:v="urn:schemas-microsoft-com:vml" xmlns:wp14="http://schemas.microsoft.com/office/word/2010/wordprocessingDrawing" xmlns:wp="http://schemas.openxmlformats.org/drawingml/2006/wordprocessingDrawing" xmlns:w10="urn:schemas-microsoft-com:office:word" xmlns:w="http://schemas.openxmlformats.org/wordprocessingml/2006/main" xmlns:w14="http://schemas.microsoft.com/office/word/2010/wordml" xmlns:w15="http://schemas.microsoft.com/office/word/2012/wordml" xmlns:w16cex="http://schemas.microsoft.com/office/word/2018/wordml/cex" xmlns:w16cid="http://schemas.microsoft.com/office/word/2016/wordml/cid" xmlns:w16="http://schemas.microsoft.com/office/word/2018/wordml" xmlns:w16se="http://schemas.microsoft.com/office/word/2015/wordml/symex" xmlns:wpg="http://schemas.microsoft.com/office/word/2010/wordprocessingGroup" xmlns:wpi="http://schemas.microsoft.com/office/word/2010/wordprocessingInk" xmlns:wne="http://schemas.microsoft.com/office/word/2006/wordml" xmlns:wps="http://schemas.microsoft.com/office/word/2010/wordprocessingShape" mc:Ignorable="w14 w15 w16se w16cid w16 w16cex wp14">
+<w:footnotes xmlns:wpc="http://schemas.microsoft.com/office/word/2010/wordprocessingCanvas" xmlns:cx="http://schemas.microsoft.com/office/drawing/2014/chartex" xmlns:cx1="http://schemas.microsoft.com/office/drawing/2015/9/8/chartex" xmlns:cx2="http://schemas.microsoft.com/office/drawing/2015/10/21/chartex" xmlns:cx3="http://schemas.microsoft.com/office/drawing/2016/5/9/chartex" xmlns:cx4="http://schemas.microsoft.com/office/drawing/2016/5/10/chartex" xmlns:cx5="http://schemas.microsoft.com/office/drawing/2016/5/11/chartex" xmlns:cx6="http://schemas.microsoft.com/office/drawing/2016/5/12/chartex" xmlns:cx7="http://schemas.microsoft.com/office/drawing/2016/5/13/chartex" xmlns:cx8="http://schemas.microsoft.com/office/drawing/2016/5/14/chartex" xmlns:mc="http://schemas.openxmlformats.org/markup-compatibility/2006" xmlns:aink="http://schemas.microsoft.com/office/drawing/2016/ink" xmlns:am3d="http://schemas.microsoft.com/office/drawing/2017/model3d" xmlns:o="urn:schemas-microsoft-com:office:office" xmlns:oel="http://schemas.microsoft.com/office/2019/extlst" xmlns:r="http://schemas.openxmlformats.org/officeDocument/2006/relationships" xmlns:m="http://schemas.openxmlformats.org/officeDocument/2006/math" xmlns:v="urn:schemas-microsoft-com:vml" xmlns:wp14="http://schemas.microsoft.com/office/word/2010/wordprocessingDrawing" xmlns:wp="http://schemas.openxmlformats.org/drawingml/2006/wordprocessingDrawing" xmlns:w10="urn:schemas-microsoft-com:office:word" xmlns:w="http://schemas.openxmlformats.org/wordprocessingml/2006/main" xmlns:w14="http://schemas.microsoft.com/office/word/2010/wordml" xmlns:w15="http://schemas.microsoft.com/office/word/2012/wordml" xmlns:w16cex="http://schemas.microsoft.com/office/word/2018/wordml/cex" xmlns:w16cid="http://schemas.microsoft.com/office/word/2016/wordml/cid" xmlns:w16="http://schemas.microsoft.com/office/word/2018/wordml" xmlns:w16sdtdh="http://schemas.microsoft.com/office/word/2020/wordml/sdtdatahash" xmlns:w16se="http://schemas.microsoft.com/office/word/2015/wordml/symex" xmlns:wpg="http://schemas.microsoft.com/office/word/2010/wordprocessingGroup" xmlns:wpi="http://schemas.microsoft.com/office/word/2010/wordprocessingInk" xmlns:wne="http://schemas.microsoft.com/office/word/2006/wordml" xmlns:wps="http://schemas.microsoft.com/office/word/2010/wordprocessingShape" mc:Ignorable="w14 w15 w16se w16cid w16 w16cex w16sdtdh wp14">
   <w:footnote w:type="separator" w:id="-1">
     <w:p>
       <w:r>
@@ -1408,11 +1463,183 @@
 </file>
 
 <file path=word/numbering.xml><?xml version="1.0" encoding="utf-8"?>
-<w:numbering xmlns:wpc="http://schemas.microsoft.com/office/word/2010/wordprocessingCanvas" xmlns:cx="http://schemas.microsoft.com/office/drawing/2014/chartex" xmlns:cx1="http://schemas.microsoft.com/office/drawing/2015/9/8/chartex" xmlns:cx2="http://schemas.microsoft.com/office/drawing/2015/10/21/chartex" xmlns:cx3="http://schemas.microsoft.com/office/drawing/2016/5/9/chartex" xmlns:cx4="http://schemas.microsoft.com/office/drawing/2016/5/10/chartex" xmlns:cx5="http://schemas.microsoft.com/office/drawing/2016/5/11/chartex" xmlns:cx6="http://schemas.microsoft.com/office/drawing/2016/5/12/chartex" xmlns:cx7="http://schemas.microsoft.com/office/drawing/2016/5/13/chartex" xmlns:cx8="http://schemas.microsoft.com/office/drawing/2016/5/14/chartex" xmlns:mc="http://schemas.openxmlformats.org/markup-compatibility/2006" xmlns:aink="http://schemas.microsoft.com/office/drawing/2016/ink" xmlns:am3d="http://schemas.microsoft.com/office/drawing/2017/model3d" xmlns:o="urn:schemas-microsoft-com:office:office" xmlns:r="http://schemas.openxmlformats.org/officeDocument/2006/relationships" xmlns:m="http://schemas.openxmlformats.org/officeDocument/2006/math" xmlns:v="urn:schemas-microsoft-com:vml" xmlns:wp14="http://schemas.microsoft.com/office/word/2010/wordprocessingDrawing" xmlns:wp="http://schemas.openxmlformats.org/drawingml/2006/wordprocessingDrawing" xmlns:w10="urn:schemas-microsoft-com:office:word" xmlns:w="http://schemas.openxmlformats.org/wordprocessingml/2006/main" xmlns:w14="http://schemas.microsoft.com/office/word/2010/wordml" xmlns:w15="http://schemas.microsoft.com/office/word/2012/wordml" xmlns:w16cex="http://schemas.microsoft.com/office/word/2018/wordml/cex" xmlns:w16cid="http://schemas.microsoft.com/office/word/2016/wordml/cid" xmlns:w16="http://schemas.microsoft.com/office/word/2018/wordml" xmlns:w16se="http://schemas.microsoft.com/office/word/2015/wordml/symex" xmlns:wpg="http://schemas.microsoft.com/office/word/2010/wordprocessingGroup" xmlns:wpi="http://schemas.microsoft.com/office/word/2010/wordprocessingInk" xmlns:wne="http://schemas.microsoft.com/office/word/2006/wordml" xmlns:wps="http://schemas.microsoft.com/office/word/2010/wordprocessingShape" mc:Ignorable="w14 w15 w16se w16cid w16 w16cex wp14">
+<w:numbering xmlns:wpc="http://schemas.microsoft.com/office/word/2010/wordprocessingCanvas" xmlns:cx="http://schemas.microsoft.com/office/drawing/2014/chartex" xmlns:cx1="http://schemas.microsoft.com/office/drawing/2015/9/8/chartex" xmlns:cx2="http://schemas.microsoft.com/office/drawing/2015/10/21/chartex" xmlns:cx3="http://schemas.microsoft.com/office/drawing/2016/5/9/chartex" xmlns:cx4="http://schemas.microsoft.com/office/drawing/2016/5/10/chartex" xmlns:cx5="http://schemas.microsoft.com/office/drawing/2016/5/11/chartex" xmlns:cx6="http://schemas.microsoft.com/office/drawing/2016/5/12/chartex" xmlns:cx7="http://schemas.microsoft.com/office/drawing/2016/5/13/chartex" xmlns:cx8="http://schemas.microsoft.com/office/drawing/2016/5/14/chartex" xmlns:mc="http://schemas.openxmlformats.org/markup-compatibility/2006" xmlns:aink="http://schemas.microsoft.com/office/drawing/2016/ink" xmlns:am3d="http://schemas.microsoft.com/office/drawing/2017/model3d" xmlns:o="urn:schemas-microsoft-com:office:office" xmlns:oel="http://schemas.microsoft.com/office/2019/extlst" xmlns:r="http://schemas.openxmlformats.org/officeDocument/2006/relationships" xmlns:m="http://schemas.openxmlformats.org/officeDocument/2006/math" xmlns:v="urn:schemas-microsoft-com:vml" xmlns:wp14="http://schemas.microsoft.com/office/word/2010/wordprocessingDrawing" xmlns:wp="http://schemas.openxmlformats.org/drawingml/2006/wordprocessingDrawing" xmlns:w10="urn:schemas-microsoft-com:office:word" xmlns:w="http://schemas.openxmlformats.org/wordprocessingml/2006/main" xmlns:w14="http://schemas.microsoft.com/office/word/2010/wordml" xmlns:w15="http://schemas.microsoft.com/office/word/2012/wordml" xmlns:w16cex="http://schemas.microsoft.com/office/word/2018/wordml/cex" xmlns:w16cid="http://schemas.microsoft.com/office/word/2016/wordml/cid" xmlns:w16="http://schemas.microsoft.com/office/word/2018/wordml" xmlns:w16sdtdh="http://schemas.microsoft.com/office/word/2020/wordml/sdtdatahash" xmlns:w16se="http://schemas.microsoft.com/office/word/2015/wordml/symex" xmlns:wpg="http://schemas.microsoft.com/office/word/2010/wordprocessingGroup" xmlns:wpi="http://schemas.microsoft.com/office/word/2010/wordprocessingInk" xmlns:wne="http://schemas.microsoft.com/office/word/2006/wordml" xmlns:wps="http://schemas.microsoft.com/office/word/2010/wordprocessingShape" mc:Ignorable="w14 w15 w16se w16cid w16 w16cex w16sdtdh wp14">
   <w:abstractNum w:abstractNumId="0" w15:restartNumberingAfterBreak="0">
-    <w:nsid w:val="107C1901"/>
+    <w:nsid w:val="01CF0389"/>
     <w:multiLevelType w:val="multilevel"/>
-    <w:tmpl w:val="E910CBE4"/>
+    <w:tmpl w:val="ABE64714"/>
+    <w:lvl w:ilvl="0">
+      <w:start w:val="1"/>
+      <w:numFmt w:val="decimal"/>
+      <w:lvlText w:val="%1."/>
+      <w:lvlJc w:val="left"/>
+      <w:pPr>
+        <w:ind w:left="720" w:hanging="360"/>
+      </w:pPr>
+    </w:lvl>
+    <w:lvl w:ilvl="1">
+      <w:start w:val="1"/>
+      <w:numFmt w:val="decimal"/>
+      <w:lvlText w:val="%2."/>
+      <w:lvlJc w:val="left"/>
+      <w:pPr>
+        <w:ind w:left="1080" w:hanging="360"/>
+      </w:pPr>
+    </w:lvl>
+    <w:lvl w:ilvl="2">
+      <w:start w:val="1"/>
+      <w:numFmt w:val="decimal"/>
+      <w:lvlText w:val="%3."/>
+      <w:lvlJc w:val="left"/>
+      <w:pPr>
+        <w:ind w:left="1440" w:hanging="360"/>
+      </w:pPr>
+    </w:lvl>
+    <w:lvl w:ilvl="3">
+      <w:start w:val="1"/>
+      <w:numFmt w:val="decimal"/>
+      <w:lvlText w:val="%4."/>
+      <w:lvlJc w:val="left"/>
+      <w:pPr>
+        <w:ind w:left="1800" w:hanging="360"/>
+      </w:pPr>
+    </w:lvl>
+    <w:lvl w:ilvl="4">
+      <w:start w:val="1"/>
+      <w:numFmt w:val="decimal"/>
+      <w:lvlText w:val="%5."/>
+      <w:lvlJc w:val="left"/>
+      <w:pPr>
+        <w:ind w:left="2160" w:hanging="360"/>
+      </w:pPr>
+    </w:lvl>
+    <w:lvl w:ilvl="5">
+      <w:start w:val="1"/>
+      <w:numFmt w:val="decimal"/>
+      <w:lvlText w:val="%6."/>
+      <w:lvlJc w:val="left"/>
+      <w:pPr>
+        <w:ind w:left="2520" w:hanging="360"/>
+      </w:pPr>
+    </w:lvl>
+    <w:lvl w:ilvl="6">
+      <w:start w:val="1"/>
+      <w:numFmt w:val="decimal"/>
+      <w:lvlText w:val="%7."/>
+      <w:lvlJc w:val="left"/>
+      <w:pPr>
+        <w:ind w:left="2880" w:hanging="360"/>
+      </w:pPr>
+    </w:lvl>
+    <w:lvl w:ilvl="7">
+      <w:start w:val="1"/>
+      <w:numFmt w:val="decimal"/>
+      <w:lvlText w:val="%8."/>
+      <w:lvlJc w:val="left"/>
+      <w:pPr>
+        <w:ind w:left="3240" w:hanging="360"/>
+      </w:pPr>
+    </w:lvl>
+    <w:lvl w:ilvl="8">
+      <w:start w:val="1"/>
+      <w:numFmt w:val="decimal"/>
+      <w:lvlText w:val="%9."/>
+      <w:lvlJc w:val="left"/>
+      <w:pPr>
+        <w:ind w:left="3600" w:hanging="360"/>
+      </w:pPr>
+    </w:lvl>
+  </w:abstractNum>
+  <w:abstractNum w:abstractNumId="1" w15:restartNumberingAfterBreak="0">
+    <w:nsid w:val="34C22FC5"/>
+    <w:multiLevelType w:val="multilevel"/>
+    <w:tmpl w:val="92009F9C"/>
+    <w:lvl w:ilvl="0">
+      <w:start w:val="2"/>
+      <w:numFmt w:val="decimal"/>
+      <w:lvlText w:val="%1."/>
+      <w:lvlJc w:val="left"/>
+      <w:pPr>
+        <w:ind w:left="720" w:hanging="360"/>
+      </w:pPr>
+    </w:lvl>
+    <w:lvl w:ilvl="1">
+      <w:start w:val="1"/>
+      <w:numFmt w:val="decimal"/>
+      <w:lvlText w:val="%2."/>
+      <w:lvlJc w:val="left"/>
+      <w:pPr>
+        <w:ind w:left="1080" w:hanging="360"/>
+      </w:pPr>
+    </w:lvl>
+    <w:lvl w:ilvl="2">
+      <w:start w:val="1"/>
+      <w:numFmt w:val="decimal"/>
+      <w:lvlText w:val="%3."/>
+      <w:lvlJc w:val="left"/>
+      <w:pPr>
+        <w:ind w:left="1440" w:hanging="360"/>
+      </w:pPr>
+    </w:lvl>
+    <w:lvl w:ilvl="3">
+      <w:start w:val="1"/>
+      <w:numFmt w:val="decimal"/>
+      <w:lvlText w:val="%4."/>
+      <w:lvlJc w:val="left"/>
+      <w:pPr>
+        <w:ind w:left="1800" w:hanging="360"/>
+      </w:pPr>
+    </w:lvl>
+    <w:lvl w:ilvl="4">
+      <w:start w:val="1"/>
+      <w:numFmt w:val="decimal"/>
+      <w:lvlText w:val="%5."/>
+      <w:lvlJc w:val="left"/>
+      <w:pPr>
+        <w:ind w:left="2160" w:hanging="360"/>
+      </w:pPr>
+    </w:lvl>
+    <w:lvl w:ilvl="5">
+      <w:start w:val="1"/>
+      <w:numFmt w:val="decimal"/>
+      <w:lvlText w:val="%6."/>
+      <w:lvlJc w:val="left"/>
+      <w:pPr>
+        <w:ind w:left="2520" w:hanging="360"/>
+      </w:pPr>
+    </w:lvl>
+    <w:lvl w:ilvl="6">
+      <w:start w:val="1"/>
+      <w:numFmt w:val="decimal"/>
+      <w:lvlText w:val="%7."/>
+      <w:lvlJc w:val="left"/>
+      <w:pPr>
+        <w:ind w:left="2880" w:hanging="360"/>
+      </w:pPr>
+    </w:lvl>
+    <w:lvl w:ilvl="7">
+      <w:start w:val="1"/>
+      <w:numFmt w:val="decimal"/>
+      <w:lvlText w:val="%8."/>
+      <w:lvlJc w:val="left"/>
+      <w:pPr>
+        <w:ind w:left="3240" w:hanging="360"/>
+      </w:pPr>
+    </w:lvl>
+    <w:lvl w:ilvl="8">
+      <w:start w:val="1"/>
+      <w:numFmt w:val="decimal"/>
+      <w:lvlText w:val="%9."/>
+      <w:lvlJc w:val="left"/>
+      <w:pPr>
+        <w:ind w:left="3600" w:hanging="360"/>
+      </w:pPr>
+    </w:lvl>
+  </w:abstractNum>
+  <w:abstractNum w:abstractNumId="2" w15:restartNumberingAfterBreak="0">
+    <w:nsid w:val="3693719F"/>
+    <w:multiLevelType w:val="multilevel"/>
+    <w:tmpl w:val="59CE9438"/>
     <w:lvl w:ilvl="0">
       <w:start w:val="1"/>
       <w:numFmt w:val="decimal"/>
@@ -1495,10 +1722,10 @@
       </w:pPr>
     </w:lvl>
   </w:abstractNum>
-  <w:abstractNum w:abstractNumId="1" w15:restartNumberingAfterBreak="0">
-    <w:nsid w:val="28F20D13"/>
+  <w:abstractNum w:abstractNumId="3" w15:restartNumberingAfterBreak="0">
+    <w:nsid w:val="49DC4FC2"/>
     <w:multiLevelType w:val="multilevel"/>
-    <w:tmpl w:val="6D2836B0"/>
+    <w:tmpl w:val="F1387B14"/>
     <w:lvl w:ilvl="0">
       <w:start w:val="1"/>
       <w:numFmt w:val="decimal"/>
@@ -1581,195 +1808,23 @@
       </w:pPr>
     </w:lvl>
   </w:abstractNum>
-  <w:abstractNum w:abstractNumId="2" w15:restartNumberingAfterBreak="0">
-    <w:nsid w:val="3EBE3EF6"/>
-    <w:multiLevelType w:val="multilevel"/>
-    <w:tmpl w:val="35705DC4"/>
-    <w:lvl w:ilvl="0">
-      <w:start w:val="1"/>
-      <w:numFmt w:val="decimal"/>
-      <w:lvlText w:val="%1."/>
-      <w:lvlJc w:val="left"/>
-      <w:pPr>
-        <w:ind w:left="720" w:hanging="360"/>
-      </w:pPr>
-    </w:lvl>
-    <w:lvl w:ilvl="1">
-      <w:start w:val="1"/>
-      <w:numFmt w:val="decimal"/>
-      <w:lvlText w:val="%2."/>
-      <w:lvlJc w:val="left"/>
-      <w:pPr>
-        <w:ind w:left="1080" w:hanging="360"/>
-      </w:pPr>
-    </w:lvl>
-    <w:lvl w:ilvl="2">
-      <w:start w:val="1"/>
-      <w:numFmt w:val="decimal"/>
-      <w:lvlText w:val="%3."/>
-      <w:lvlJc w:val="left"/>
-      <w:pPr>
-        <w:ind w:left="1440" w:hanging="360"/>
-      </w:pPr>
-    </w:lvl>
-    <w:lvl w:ilvl="3">
-      <w:start w:val="1"/>
-      <w:numFmt w:val="decimal"/>
-      <w:lvlText w:val="%4."/>
-      <w:lvlJc w:val="left"/>
-      <w:pPr>
-        <w:ind w:left="1800" w:hanging="360"/>
-      </w:pPr>
-    </w:lvl>
-    <w:lvl w:ilvl="4">
-      <w:start w:val="1"/>
-      <w:numFmt w:val="decimal"/>
-      <w:lvlText w:val="%5."/>
-      <w:lvlJc w:val="left"/>
-      <w:pPr>
-        <w:ind w:left="2160" w:hanging="360"/>
-      </w:pPr>
-    </w:lvl>
-    <w:lvl w:ilvl="5">
-      <w:start w:val="1"/>
-      <w:numFmt w:val="decimal"/>
-      <w:lvlText w:val="%6."/>
-      <w:lvlJc w:val="left"/>
-      <w:pPr>
-        <w:ind w:left="2520" w:hanging="360"/>
-      </w:pPr>
-    </w:lvl>
-    <w:lvl w:ilvl="6">
-      <w:start w:val="1"/>
-      <w:numFmt w:val="decimal"/>
-      <w:lvlText w:val="%7."/>
-      <w:lvlJc w:val="left"/>
-      <w:pPr>
-        <w:ind w:left="2880" w:hanging="360"/>
-      </w:pPr>
-    </w:lvl>
-    <w:lvl w:ilvl="7">
-      <w:start w:val="1"/>
-      <w:numFmt w:val="decimal"/>
-      <w:lvlText w:val="%8."/>
-      <w:lvlJc w:val="left"/>
-      <w:pPr>
-        <w:ind w:left="3240" w:hanging="360"/>
-      </w:pPr>
-    </w:lvl>
-    <w:lvl w:ilvl="8">
-      <w:start w:val="1"/>
-      <w:numFmt w:val="decimal"/>
-      <w:lvlText w:val="%9."/>
-      <w:lvlJc w:val="left"/>
-      <w:pPr>
-        <w:ind w:left="3600" w:hanging="360"/>
-      </w:pPr>
-    </w:lvl>
-  </w:abstractNum>
-  <w:abstractNum w:abstractNumId="3" w15:restartNumberingAfterBreak="0">
-    <w:nsid w:val="70511068"/>
-    <w:multiLevelType w:val="multilevel"/>
-    <w:tmpl w:val="3858E56C"/>
-    <w:lvl w:ilvl="0">
-      <w:start w:val="2"/>
-      <w:numFmt w:val="decimal"/>
-      <w:lvlText w:val="%1."/>
-      <w:lvlJc w:val="left"/>
-      <w:pPr>
-        <w:ind w:left="360" w:hanging="360"/>
-      </w:pPr>
-    </w:lvl>
-    <w:lvl w:ilvl="1">
-      <w:start w:val="1"/>
-      <w:numFmt w:val="decimal"/>
-      <w:lvlText w:val="%2."/>
-      <w:lvlJc w:val="left"/>
-      <w:pPr>
-        <w:ind w:left="720" w:hanging="360"/>
-      </w:pPr>
-    </w:lvl>
-    <w:lvl w:ilvl="2">
-      <w:start w:val="1"/>
-      <w:numFmt w:val="decimal"/>
-      <w:lvlText w:val="%3."/>
-      <w:lvlJc w:val="left"/>
-      <w:pPr>
-        <w:ind w:left="1080" w:hanging="360"/>
-      </w:pPr>
-    </w:lvl>
-    <w:lvl w:ilvl="3">
-      <w:start w:val="1"/>
-      <w:numFmt w:val="decimal"/>
-      <w:lvlText w:val="%4."/>
-      <w:lvlJc w:val="left"/>
-      <w:pPr>
-        <w:ind w:left="1440" w:hanging="360"/>
-      </w:pPr>
-    </w:lvl>
-    <w:lvl w:ilvl="4">
-      <w:start w:val="1"/>
-      <w:numFmt w:val="decimal"/>
-      <w:lvlText w:val="%5."/>
-      <w:lvlJc w:val="left"/>
-      <w:pPr>
-        <w:ind w:left="1800" w:hanging="360"/>
-      </w:pPr>
-    </w:lvl>
-    <w:lvl w:ilvl="5">
-      <w:start w:val="1"/>
-      <w:numFmt w:val="decimal"/>
-      <w:lvlText w:val="%6."/>
-      <w:lvlJc w:val="left"/>
-      <w:pPr>
-        <w:ind w:left="2160" w:hanging="360"/>
-      </w:pPr>
-    </w:lvl>
-    <w:lvl w:ilvl="6">
-      <w:start w:val="1"/>
-      <w:numFmt w:val="decimal"/>
-      <w:lvlText w:val="%7."/>
-      <w:lvlJc w:val="left"/>
-      <w:pPr>
-        <w:ind w:left="2520" w:hanging="360"/>
-      </w:pPr>
-    </w:lvl>
-    <w:lvl w:ilvl="7">
-      <w:start w:val="1"/>
-      <w:numFmt w:val="decimal"/>
-      <w:lvlText w:val="%8."/>
-      <w:lvlJc w:val="left"/>
-      <w:pPr>
-        <w:ind w:left="2880" w:hanging="360"/>
-      </w:pPr>
-    </w:lvl>
-    <w:lvl w:ilvl="8">
-      <w:start w:val="1"/>
-      <w:numFmt w:val="decimal"/>
-      <w:lvlText w:val="%9."/>
-      <w:lvlJc w:val="left"/>
-      <w:pPr>
-        <w:ind w:left="3240" w:hanging="360"/>
-      </w:pPr>
-    </w:lvl>
-  </w:abstractNum>
-  <w:num w:numId="1">
-    <w:abstractNumId w:val="0"/>
+  <w:num w:numId="1" w16cid:durableId="1405908464">
+    <w:abstractNumId w:val="2"/>
   </w:num>
-  <w:num w:numId="2">
+  <w:num w:numId="2" w16cid:durableId="1551649102">
+    <w:abstractNumId w:val="1"/>
+  </w:num>
+  <w:num w:numId="3" w16cid:durableId="473068282">
     <w:abstractNumId w:val="3"/>
   </w:num>
-  <w:num w:numId="3">
-    <w:abstractNumId w:val="1"/>
-  </w:num>
-  <w:num w:numId="4">
-    <w:abstractNumId w:val="2"/>
+  <w:num w:numId="4" w16cid:durableId="361173455">
+    <w:abstractNumId w:val="0"/>
   </w:num>
 </w:numbering>
 </file>
 
 <file path=word/styles.xml><?xml version="1.0" encoding="utf-8"?>
-<w:styles xmlns:mc="http://schemas.openxmlformats.org/markup-compatibility/2006" xmlns:r="http://schemas.openxmlformats.org/officeDocument/2006/relationships" xmlns:w="http://schemas.openxmlformats.org/wordprocessingml/2006/main" xmlns:w14="http://schemas.microsoft.com/office/word/2010/wordml" xmlns:w15="http://schemas.microsoft.com/office/word/2012/wordml" xmlns:w16cex="http://schemas.microsoft.com/office/word/2018/wordml/cex" xmlns:w16cid="http://schemas.microsoft.com/office/word/2016/wordml/cid" xmlns:w16="http://schemas.microsoft.com/office/word/2018/wordml" xmlns:w16se="http://schemas.microsoft.com/office/word/2015/wordml/symex" mc:Ignorable="w14 w15 w16se w16cid w16 w16cex">
+<w:styles xmlns:mc="http://schemas.openxmlformats.org/markup-compatibility/2006" xmlns:r="http://schemas.openxmlformats.org/officeDocument/2006/relationships" xmlns:w="http://schemas.openxmlformats.org/wordprocessingml/2006/main" xmlns:w14="http://schemas.microsoft.com/office/word/2010/wordml" xmlns:w15="http://schemas.microsoft.com/office/word/2012/wordml" xmlns:w16cex="http://schemas.microsoft.com/office/word/2018/wordml/cex" xmlns:w16cid="http://schemas.microsoft.com/office/word/2016/wordml/cid" xmlns:w16="http://schemas.microsoft.com/office/word/2018/wordml" xmlns:w16sdtdh="http://schemas.microsoft.com/office/word/2020/wordml/sdtdatahash" xmlns:w16se="http://schemas.microsoft.com/office/word/2015/wordml/symex" mc:Ignorable="w14 w15 w16se w16cid w16 w16cex w16sdtdh">
   <w:docDefaults>
     <w:rPrDefault>
       <w:rPr>
@@ -2253,6 +2308,7 @@
     <w:rPr>
       <w:color w:val="000080"/>
       <w:u w:val="single"/>
+      <w:lang/>
     </w:rPr>
   </w:style>
 </w:styles>

</xml_diff>